<commit_message>
Adjusted Fitness Evaluation Function:
- there are now modifiers added for rewarding or penalising certain behaviours (explained in code)
- added some behaviour notes to report
</commit_message>
<xml_diff>
--- a/Report.docx
+++ b/Report.docx
@@ -112,39 +112,7 @@
           <w:sz w:val="22"/>
           <w:szCs w:val="22"/>
         </w:rPr>
-        <w:t xml:space="preserve">Justify why </w:t>
-      </w:r>
-      <w:r>
-        <w:rPr>
-          <w:rFonts w:asciiTheme="minorHAnsi" w:hAnsiTheme="minorHAnsi"/>
-          <w:sz w:val="22"/>
-          <w:szCs w:val="22"/>
-        </w:rPr>
-        <w:t xml:space="preserve">I </w:t>
-      </w:r>
-      <w:r>
-        <w:rPr>
-          <w:rFonts w:asciiTheme="minorHAnsi" w:hAnsiTheme="minorHAnsi"/>
-          <w:sz w:val="22"/>
-          <w:szCs w:val="22"/>
-        </w:rPr>
-        <w:t xml:space="preserve">chose </w:t>
-      </w:r>
-      <w:r>
-        <w:rPr>
-          <w:rFonts w:asciiTheme="minorHAnsi" w:hAnsiTheme="minorHAnsi"/>
-          <w:sz w:val="22"/>
-          <w:szCs w:val="22"/>
-        </w:rPr>
-        <w:t xml:space="preserve">the </w:t>
-      </w:r>
-      <w:r>
-        <w:rPr>
-          <w:rFonts w:asciiTheme="minorHAnsi" w:hAnsiTheme="minorHAnsi"/>
-          <w:sz w:val="22"/>
-          <w:szCs w:val="22"/>
-        </w:rPr>
-        <w:t>simple perceptron (small search space, quick convergence).</w:t>
+        <w:t>Justify why I chose the simple perceptron (small search space, quick convergence).</w:t>
       </w:r>
     </w:p>
     <w:p>
@@ -923,7 +891,93 @@
         <w:t xml:space="preserve"> Will still need to determine how I show this effectively.</w:t>
       </w:r>
     </w:p>
-    <w:p/>
+    <w:p>
+      <w:r>
+        <w:br w:type="page"/>
+      </w:r>
+    </w:p>
+    <w:p>
+      <w:r>
+        <w:lastRenderedPageBreak/>
+        <w:t>Behavioural Notes:</w:t>
+      </w:r>
+    </w:p>
+    <w:p>
+      <w:r>
+        <w:t>First GA implementation</w:t>
+      </w:r>
+    </w:p>
+    <w:p>
+      <w:pPr>
+        <w:pStyle w:val="ListParagraph"/>
+        <w:numPr>
+          <w:ilvl w:val="0"/>
+          <w:numId w:val="19"/>
+        </w:numPr>
+      </w:pPr>
+      <w:r>
+        <w:t xml:space="preserve">When I first implemented the agent with some genetic algorithm, the snakes </w:t>
+      </w:r>
+      <w:proofErr w:type="spellStart"/>
+      <w:r>
+        <w:t>behvaiours</w:t>
+      </w:r>
+      <w:proofErr w:type="spellEnd"/>
+      <w:r>
+        <w:t xml:space="preserve"> seemed less deterministic and more random (despite winning against the random agent after a training schedule of 200 against random). This seems to be due to two main things, the single layer perceptron not allowing for memory or forming rich patterns like “if enemy is approaching from </w:t>
+      </w:r>
+      <w:proofErr w:type="gramStart"/>
+      <w:r>
+        <w:t>ahead-left</w:t>
+      </w:r>
+      <w:proofErr w:type="gramEnd"/>
+      <w:r>
+        <w:t xml:space="preserve">, turn right </w:t>
+      </w:r>
+      <w:proofErr w:type="gramStart"/>
+      <w:r>
+        <w:t>twice..</w:t>
+      </w:r>
+      <w:proofErr w:type="gramEnd"/>
+      <w:r>
+        <w:t>”. only mapping the current 49 numbers to an action linearly.</w:t>
+      </w:r>
+      <w:r>
+        <w:br/>
+      </w:r>
+      <w:r>
+        <w:br/>
+        <w:t xml:space="preserve">and the second being due to the fitness only rewards “being big on average”. This doesn’t account for pressures to consistently chase food, avoid friendlies, or pick fights. Only to survive long enough that size drifts upward. </w:t>
+      </w:r>
+      <w:proofErr w:type="gramStart"/>
+      <w:r>
+        <w:t>So</w:t>
+      </w:r>
+      <w:proofErr w:type="gramEnd"/>
+      <w:r>
+        <w:t xml:space="preserve"> the easiest strategy is “wander without dying too fast”</w:t>
+      </w:r>
+    </w:p>
+    <w:p>
+      <w:pPr>
+        <w:pStyle w:val="ListParagraph"/>
+        <w:numPr>
+          <w:ilvl w:val="0"/>
+          <w:numId w:val="19"/>
+        </w:numPr>
+      </w:pPr>
+      <w:r>
+        <w:t xml:space="preserve">Without a training schedule (running straight </w:t>
+      </w:r>
+      <w:proofErr w:type="gramStart"/>
+      <w:r>
+        <w:t>from the get go</w:t>
+      </w:r>
+      <w:proofErr w:type="gramEnd"/>
+      <w:r>
+        <w:t>) the snakes either spin in circles or chase straight lines, mimicking the random snakes. This is just due to the random chromosomes adding no real weights or biases, since no evolution has emerged, and therefore acting in random manners.</w:t>
+      </w:r>
+    </w:p>
     <w:sectPr>
       <w:pgSz w:w="11906" w:h="16838"/>
       <w:pgMar w:top="1440" w:right="1440" w:bottom="1440" w:left="1440" w:header="708" w:footer="708" w:gutter="0"/>
@@ -1330,6 +1384,118 @@
     </w:lvl>
   </w:abstractNum>
   <w:abstractNum w:abstractNumId="3" w15:restartNumberingAfterBreak="0">
+    <w:nsid w:val="1DDC38B8"/>
+    <w:multiLevelType w:val="hybridMultilevel"/>
+    <w:tmpl w:val="9800A2B8"/>
+    <w:lvl w:ilvl="0" w:tplc="CFE28CE4">
+      <w:numFmt w:val="bullet"/>
+      <w:lvlText w:val="-"/>
+      <w:lvlJc w:val="left"/>
+      <w:pPr>
+        <w:ind w:left="720" w:hanging="360"/>
+      </w:pPr>
+      <w:rPr>
+        <w:rFonts w:ascii="Aptos" w:eastAsiaTheme="minorEastAsia" w:hAnsi="Aptos" w:cstheme="minorBidi" w:hint="default"/>
+      </w:rPr>
+    </w:lvl>
+    <w:lvl w:ilvl="1" w:tplc="14090003" w:tentative="1">
+      <w:start w:val="1"/>
+      <w:numFmt w:val="bullet"/>
+      <w:lvlText w:val="o"/>
+      <w:lvlJc w:val="left"/>
+      <w:pPr>
+        <w:ind w:left="1440" w:hanging="360"/>
+      </w:pPr>
+      <w:rPr>
+        <w:rFonts w:ascii="Courier New" w:hAnsi="Courier New" w:cs="Courier New" w:hint="default"/>
+      </w:rPr>
+    </w:lvl>
+    <w:lvl w:ilvl="2" w:tplc="14090005" w:tentative="1">
+      <w:start w:val="1"/>
+      <w:numFmt w:val="bullet"/>
+      <w:lvlText w:val=""/>
+      <w:lvlJc w:val="left"/>
+      <w:pPr>
+        <w:ind w:left="2160" w:hanging="360"/>
+      </w:pPr>
+      <w:rPr>
+        <w:rFonts w:ascii="Wingdings" w:hAnsi="Wingdings" w:hint="default"/>
+      </w:rPr>
+    </w:lvl>
+    <w:lvl w:ilvl="3" w:tplc="14090001" w:tentative="1">
+      <w:start w:val="1"/>
+      <w:numFmt w:val="bullet"/>
+      <w:lvlText w:val=""/>
+      <w:lvlJc w:val="left"/>
+      <w:pPr>
+        <w:ind w:left="2880" w:hanging="360"/>
+      </w:pPr>
+      <w:rPr>
+        <w:rFonts w:ascii="Symbol" w:hAnsi="Symbol" w:hint="default"/>
+      </w:rPr>
+    </w:lvl>
+    <w:lvl w:ilvl="4" w:tplc="14090003" w:tentative="1">
+      <w:start w:val="1"/>
+      <w:numFmt w:val="bullet"/>
+      <w:lvlText w:val="o"/>
+      <w:lvlJc w:val="left"/>
+      <w:pPr>
+        <w:ind w:left="3600" w:hanging="360"/>
+      </w:pPr>
+      <w:rPr>
+        <w:rFonts w:ascii="Courier New" w:hAnsi="Courier New" w:cs="Courier New" w:hint="default"/>
+      </w:rPr>
+    </w:lvl>
+    <w:lvl w:ilvl="5" w:tplc="14090005" w:tentative="1">
+      <w:start w:val="1"/>
+      <w:numFmt w:val="bullet"/>
+      <w:lvlText w:val=""/>
+      <w:lvlJc w:val="left"/>
+      <w:pPr>
+        <w:ind w:left="4320" w:hanging="360"/>
+      </w:pPr>
+      <w:rPr>
+        <w:rFonts w:ascii="Wingdings" w:hAnsi="Wingdings" w:hint="default"/>
+      </w:rPr>
+    </w:lvl>
+    <w:lvl w:ilvl="6" w:tplc="14090001" w:tentative="1">
+      <w:start w:val="1"/>
+      <w:numFmt w:val="bullet"/>
+      <w:lvlText w:val=""/>
+      <w:lvlJc w:val="left"/>
+      <w:pPr>
+        <w:ind w:left="5040" w:hanging="360"/>
+      </w:pPr>
+      <w:rPr>
+        <w:rFonts w:ascii="Symbol" w:hAnsi="Symbol" w:hint="default"/>
+      </w:rPr>
+    </w:lvl>
+    <w:lvl w:ilvl="7" w:tplc="14090003" w:tentative="1">
+      <w:start w:val="1"/>
+      <w:numFmt w:val="bullet"/>
+      <w:lvlText w:val="o"/>
+      <w:lvlJc w:val="left"/>
+      <w:pPr>
+        <w:ind w:left="5760" w:hanging="360"/>
+      </w:pPr>
+      <w:rPr>
+        <w:rFonts w:ascii="Courier New" w:hAnsi="Courier New" w:cs="Courier New" w:hint="default"/>
+      </w:rPr>
+    </w:lvl>
+    <w:lvl w:ilvl="8" w:tplc="14090005" w:tentative="1">
+      <w:start w:val="1"/>
+      <w:numFmt w:val="bullet"/>
+      <w:lvlText w:val=""/>
+      <w:lvlJc w:val="left"/>
+      <w:pPr>
+        <w:ind w:left="6480" w:hanging="360"/>
+      </w:pPr>
+      <w:rPr>
+        <w:rFonts w:ascii="Wingdings" w:hAnsi="Wingdings" w:hint="default"/>
+      </w:rPr>
+    </w:lvl>
+  </w:abstractNum>
+  <w:abstractNum w:abstractNumId="4" w15:restartNumberingAfterBreak="0">
     <w:nsid w:val="24D54BD3"/>
     <w:multiLevelType w:val="multilevel"/>
     <w:tmpl w:val="32D232F4"/>
@@ -1478,7 +1644,7 @@
       </w:rPr>
     </w:lvl>
   </w:abstractNum>
-  <w:abstractNum w:abstractNumId="4" w15:restartNumberingAfterBreak="0">
+  <w:abstractNum w:abstractNumId="5" w15:restartNumberingAfterBreak="0">
     <w:nsid w:val="3B125E3E"/>
     <w:multiLevelType w:val="multilevel"/>
     <w:tmpl w:val="82C441C8"/>
@@ -1627,7 +1793,7 @@
       </w:rPr>
     </w:lvl>
   </w:abstractNum>
-  <w:abstractNum w:abstractNumId="5" w15:restartNumberingAfterBreak="0">
+  <w:abstractNum w:abstractNumId="6" w15:restartNumberingAfterBreak="0">
     <w:nsid w:val="4A474D5A"/>
     <w:multiLevelType w:val="multilevel"/>
     <w:tmpl w:val="6824B26A"/>
@@ -1776,7 +1942,7 @@
       </w:rPr>
     </w:lvl>
   </w:abstractNum>
-  <w:abstractNum w:abstractNumId="6" w15:restartNumberingAfterBreak="0">
+  <w:abstractNum w:abstractNumId="7" w15:restartNumberingAfterBreak="0">
     <w:nsid w:val="4C0A661D"/>
     <w:multiLevelType w:val="multilevel"/>
     <w:tmpl w:val="63C28500"/>
@@ -1925,7 +2091,7 @@
       </w:rPr>
     </w:lvl>
   </w:abstractNum>
-  <w:abstractNum w:abstractNumId="7" w15:restartNumberingAfterBreak="0">
+  <w:abstractNum w:abstractNumId="8" w15:restartNumberingAfterBreak="0">
     <w:nsid w:val="72F273DD"/>
     <w:multiLevelType w:val="multilevel"/>
     <w:tmpl w:val="8932BF2E"/>
@@ -2074,7 +2240,7 @@
       </w:rPr>
     </w:lvl>
   </w:abstractNum>
-  <w:abstractNum w:abstractNumId="8" w15:restartNumberingAfterBreak="0">
+  <w:abstractNum w:abstractNumId="9" w15:restartNumberingAfterBreak="0">
     <w:nsid w:val="73F1429B"/>
     <w:multiLevelType w:val="multilevel"/>
     <w:tmpl w:val="E05A56FE"/>
@@ -2254,27 +2420,30 @@
     <w:abstractNumId w:val="1"/>
   </w:num>
   <w:num w:numId="11" w16cid:durableId="308562931">
-    <w:abstractNumId w:val="5"/>
+    <w:abstractNumId w:val="6"/>
   </w:num>
   <w:num w:numId="12" w16cid:durableId="1713188439">
-    <w:abstractNumId w:val="7"/>
+    <w:abstractNumId w:val="8"/>
   </w:num>
   <w:num w:numId="13" w16cid:durableId="1909725302">
-    <w:abstractNumId w:val="8"/>
+    <w:abstractNumId w:val="9"/>
   </w:num>
   <w:num w:numId="14" w16cid:durableId="913665329">
     <w:abstractNumId w:val="0"/>
   </w:num>
   <w:num w:numId="15" w16cid:durableId="1581214264">
-    <w:abstractNumId w:val="6"/>
+    <w:abstractNumId w:val="7"/>
   </w:num>
   <w:num w:numId="16" w16cid:durableId="94060618">
-    <w:abstractNumId w:val="4"/>
+    <w:abstractNumId w:val="5"/>
   </w:num>
   <w:num w:numId="17" w16cid:durableId="281885587">
     <w:abstractNumId w:val="2"/>
   </w:num>
   <w:num w:numId="18" w16cid:durableId="317195127">
+    <w:abstractNumId w:val="4"/>
+  </w:num>
+  <w:num w:numId="19" w16cid:durableId="1269699530">
     <w:abstractNumId w:val="3"/>
   </w:num>
 </w:numbering>
@@ -2932,6 +3101,7 @@
   <w:style w:type="character" w:default="1" w:styleId="DefaultParagraphFont">
     <w:name w:val="Default Paragraph Font"/>
     <w:uiPriority w:val="1"/>
+    <w:semiHidden/>
     <w:unhideWhenUsed/>
   </w:style>
   <w:style w:type="table" w:default="1" w:styleId="TableNormal">

</xml_diff>

<commit_message>
Added More to Report
</commit_message>
<xml_diff>
--- a/Report.docx
+++ b/Report.docx
@@ -65,12 +65,354 @@
     </w:p>
     <w:p>
       <w:r>
-        <w:t xml:space="preserve">Something </w:t>
-      </w:r>
-      <w:r>
-        <w:t>about how the GA works, and why I chose the pieces</w:t>
-      </w:r>
-    </w:p>
+        <w:t xml:space="preserve">The agent uses a Genetic Algorithm to evolve better chromosomes across generations. </w:t>
+      </w:r>
+      <w:r>
+        <w:t>In my implementation of a genetic algorithm, I decided to expand upon these variables and test them.</w:t>
+      </w:r>
+    </w:p>
+    <w:tbl>
+      <w:tblPr>
+        <w:tblStyle w:val="TableGrid"/>
+        <w:tblW w:w="9776" w:type="dxa"/>
+        <w:tblBorders>
+          <w:top w:val="none" w:sz="0" w:space="0" w:color="auto"/>
+          <w:left w:val="none" w:sz="0" w:space="0" w:color="auto"/>
+          <w:bottom w:val="none" w:sz="0" w:space="0" w:color="auto"/>
+          <w:right w:val="none" w:sz="0" w:space="0" w:color="auto"/>
+          <w:insideH w:val="none" w:sz="0" w:space="0" w:color="auto"/>
+          <w:insideV w:val="none" w:sz="0" w:space="0" w:color="auto"/>
+        </w:tblBorders>
+        <w:tblLook w:val="04A0" w:firstRow="1" w:lastRow="0" w:firstColumn="1" w:lastColumn="0" w:noHBand="0" w:noVBand="1"/>
+      </w:tblPr>
+      <w:tblGrid>
+        <w:gridCol w:w="2830"/>
+        <w:gridCol w:w="6946"/>
+      </w:tblGrid>
+      <w:tr>
+        <w:tc>
+          <w:tcPr>
+            <w:tcW w:w="2830" w:type="dxa"/>
+          </w:tcPr>
+          <w:p>
+            <w:pPr>
+              <w:pStyle w:val="ListParagraph"/>
+              <w:numPr>
+                <w:ilvl w:val="0"/>
+                <w:numId w:val="21"/>
+              </w:numPr>
+              <w:ind w:left="454"/>
+              <w:rPr>
+                <w:b/>
+                <w:bCs/>
+              </w:rPr>
+            </w:pPr>
+            <w:r>
+              <w:rPr>
+                <w:b/>
+                <w:bCs/>
+              </w:rPr>
+              <w:t xml:space="preserve">Elitism </w:t>
+            </w:r>
+            <w:r>
+              <w:rPr>
+                <w:b/>
+                <w:bCs/>
+              </w:rPr>
+              <w:t>count</w:t>
+            </w:r>
+          </w:p>
+        </w:tc>
+        <w:tc>
+          <w:tcPr>
+            <w:tcW w:w="6946" w:type="dxa"/>
+          </w:tcPr>
+          <w:p>
+            <w:pPr>
+              <w:jc w:val="right"/>
+              <w:rPr>
+                <w:i/>
+                <w:iCs/>
+              </w:rPr>
+            </w:pPr>
+            <w:r>
+              <w:rPr>
+                <w:i/>
+                <w:iCs/>
+              </w:rPr>
+              <w:t>number of top snakes that are transferred into the next population</w:t>
+            </w:r>
+          </w:p>
+        </w:tc>
+      </w:tr>
+      <w:tr>
+        <w:tc>
+          <w:tcPr>
+            <w:tcW w:w="2830" w:type="dxa"/>
+          </w:tcPr>
+          <w:p>
+            <w:pPr>
+              <w:pStyle w:val="ListParagraph"/>
+              <w:numPr>
+                <w:ilvl w:val="0"/>
+                <w:numId w:val="21"/>
+              </w:numPr>
+              <w:ind w:left="454"/>
+              <w:rPr>
+                <w:b/>
+                <w:bCs/>
+              </w:rPr>
+            </w:pPr>
+            <w:r>
+              <w:rPr>
+                <w:b/>
+                <w:bCs/>
+              </w:rPr>
+              <w:t>Tournament size</w:t>
+            </w:r>
+          </w:p>
+        </w:tc>
+        <w:tc>
+          <w:tcPr>
+            <w:tcW w:w="6946" w:type="dxa"/>
+          </w:tcPr>
+          <w:p>
+            <w:pPr>
+              <w:jc w:val="right"/>
+              <w:rPr>
+                <w:i/>
+                <w:iCs/>
+              </w:rPr>
+            </w:pPr>
+            <w:r>
+              <w:rPr>
+                <w:i/>
+                <w:iCs/>
+              </w:rPr>
+              <w:t xml:space="preserve">number of </w:t>
+            </w:r>
+            <w:r>
+              <w:rPr>
+                <w:i/>
+                <w:iCs/>
+              </w:rPr>
+              <w:t>snakes selected for tournament selection</w:t>
+            </w:r>
+          </w:p>
+        </w:tc>
+      </w:tr>
+      <w:tr>
+        <w:tc>
+          <w:tcPr>
+            <w:tcW w:w="2830" w:type="dxa"/>
+          </w:tcPr>
+          <w:p>
+            <w:pPr>
+              <w:pStyle w:val="ListParagraph"/>
+              <w:numPr>
+                <w:ilvl w:val="0"/>
+                <w:numId w:val="21"/>
+              </w:numPr>
+              <w:ind w:left="454"/>
+              <w:rPr>
+                <w:b/>
+                <w:bCs/>
+              </w:rPr>
+            </w:pPr>
+            <w:r>
+              <w:rPr>
+                <w:b/>
+                <w:bCs/>
+              </w:rPr>
+              <w:t>Crossover probability</w:t>
+            </w:r>
+          </w:p>
+        </w:tc>
+        <w:tc>
+          <w:tcPr>
+            <w:tcW w:w="6946" w:type="dxa"/>
+          </w:tcPr>
+          <w:p>
+            <w:pPr>
+              <w:jc w:val="right"/>
+              <w:rPr>
+                <w:i/>
+                <w:iCs/>
+              </w:rPr>
+            </w:pPr>
+            <w:r>
+              <w:rPr>
+                <w:i/>
+                <w:iCs/>
+              </w:rPr>
+              <w:t>chance that we perform a crossover</w:t>
+            </w:r>
+          </w:p>
+        </w:tc>
+      </w:tr>
+      <w:tr>
+        <w:tc>
+          <w:tcPr>
+            <w:tcW w:w="2830" w:type="dxa"/>
+          </w:tcPr>
+          <w:p>
+            <w:pPr>
+              <w:pStyle w:val="ListParagraph"/>
+              <w:numPr>
+                <w:ilvl w:val="0"/>
+                <w:numId w:val="21"/>
+              </w:numPr>
+              <w:ind w:left="454"/>
+              <w:rPr>
+                <w:b/>
+                <w:bCs/>
+              </w:rPr>
+            </w:pPr>
+            <w:r>
+              <w:rPr>
+                <w:b/>
+                <w:bCs/>
+              </w:rPr>
+              <w:t>Mutation probability</w:t>
+            </w:r>
+          </w:p>
+        </w:tc>
+        <w:tc>
+          <w:tcPr>
+            <w:tcW w:w="6946" w:type="dxa"/>
+          </w:tcPr>
+          <w:p>
+            <w:pPr>
+              <w:jc w:val="right"/>
+              <w:rPr>
+                <w:i/>
+                <w:iCs/>
+              </w:rPr>
+            </w:pPr>
+            <w:r>
+              <w:rPr>
+                <w:i/>
+                <w:iCs/>
+              </w:rPr>
+              <w:t>chance that each gene will be mutated</w:t>
+            </w:r>
+          </w:p>
+        </w:tc>
+      </w:tr>
+      <w:tr>
+        <w:tc>
+          <w:tcPr>
+            <w:tcW w:w="2830" w:type="dxa"/>
+          </w:tcPr>
+          <w:p>
+            <w:pPr>
+              <w:pStyle w:val="ListParagraph"/>
+              <w:numPr>
+                <w:ilvl w:val="0"/>
+                <w:numId w:val="21"/>
+              </w:numPr>
+              <w:ind w:left="454"/>
+              <w:rPr>
+                <w:b/>
+                <w:bCs/>
+              </w:rPr>
+            </w:pPr>
+            <w:r>
+              <w:rPr>
+                <w:b/>
+                <w:bCs/>
+              </w:rPr>
+              <w:t>Mutation deviation</w:t>
+            </w:r>
+          </w:p>
+        </w:tc>
+        <w:tc>
+          <w:tcPr>
+            <w:tcW w:w="6946" w:type="dxa"/>
+          </w:tcPr>
+          <w:p>
+            <w:pPr>
+              <w:jc w:val="right"/>
+              <w:rPr>
+                <w:i/>
+                <w:iCs/>
+              </w:rPr>
+            </w:pPr>
+            <w:r>
+              <w:rPr>
+                <w:i/>
+                <w:iCs/>
+              </w:rPr>
+              <w:t>size o</w:t>
+            </w:r>
+            <w:r>
+              <w:rPr>
+                <w:i/>
+                <w:iCs/>
+              </w:rPr>
+              <w:t>f the random nudge during mutation</w:t>
+            </w:r>
+          </w:p>
+        </w:tc>
+      </w:tr>
+      <w:tr>
+        <w:tc>
+          <w:tcPr>
+            <w:tcW w:w="2830" w:type="dxa"/>
+          </w:tcPr>
+          <w:p>
+            <w:pPr>
+              <w:pStyle w:val="ListParagraph"/>
+              <w:numPr>
+                <w:ilvl w:val="0"/>
+                <w:numId w:val="21"/>
+              </w:numPr>
+              <w:ind w:left="454"/>
+              <w:rPr>
+                <w:b/>
+                <w:bCs/>
+              </w:rPr>
+            </w:pPr>
+            <w:r>
+              <w:rPr>
+                <w:b/>
+                <w:bCs/>
+              </w:rPr>
+              <w:t>Weight clip</w:t>
+            </w:r>
+            <w:r>
+              <w:rPr>
+                <w:b/>
+                <w:bCs/>
+              </w:rPr>
+              <w:t xml:space="preserve"> limit</w:t>
+            </w:r>
+          </w:p>
+        </w:tc>
+        <w:tc>
+          <w:tcPr>
+            <w:tcW w:w="6946" w:type="dxa"/>
+          </w:tcPr>
+          <w:p>
+            <w:pPr>
+              <w:jc w:val="right"/>
+              <w:rPr>
+                <w:i/>
+                <w:iCs/>
+              </w:rPr>
+            </w:pPr>
+            <w:r>
+              <w:rPr>
+                <w:i/>
+                <w:iCs/>
+              </w:rPr>
+              <w:t xml:space="preserve">limits of mutation range </w:t>
+            </w:r>
+          </w:p>
+        </w:tc>
+      </w:tr>
+    </w:tbl>
+    <w:p/>
     <w:p>
       <w:pPr>
         <w:pStyle w:val="Heading3"/>
@@ -125,46 +467,392 @@
     </w:p>
     <w:p>
       <w:r>
-        <w:t xml:space="preserve">How </w:t>
+        <w:t xml:space="preserve">The agent function is implemented as a simple </w:t>
+      </w:r>
+      <w:r>
+        <w:rPr>
+          <w:b/>
+          <w:bCs/>
+        </w:rPr>
+        <w:t>single-layer perceptron</w:t>
+      </w:r>
+      <w:r>
+        <w:t xml:space="preserve">. The snake perceives it’s surroundings through a </w:t>
+      </w:r>
+      <w:r>
+        <w:rPr>
+          <w:b/>
+          <w:bCs/>
+        </w:rPr>
+        <w:t>7x7 local grid</w:t>
+      </w:r>
+      <w:r>
+        <w:rPr>
+          <w:b/>
+          <w:bCs/>
+        </w:rPr>
+        <w:t xml:space="preserve"> </w:t>
+      </w:r>
+      <w:r>
+        <w:t>with</w:t>
+      </w:r>
+      <w:r>
+        <w:rPr>
+          <w:b/>
+          <w:bCs/>
+        </w:rPr>
+        <w:t xml:space="preserve"> </w:t>
+      </w:r>
+      <w:r>
+        <w:t>49 percepts, each percept showing friend, enemy, food, or empty cells.</w:t>
+      </w:r>
+    </w:p>
+    <w:p>
+      <w:r>
+        <w:t>The chromosome contains the perceptron’s parameters:</w:t>
+      </w:r>
+    </w:p>
+    <w:p>
+      <w:pPr>
+        <w:pStyle w:val="ListParagraph"/>
+        <w:numPr>
+          <w:ilvl w:val="0"/>
+          <w:numId w:val="21"/>
+        </w:numPr>
+        <w:rPr>
+          <w:b/>
+          <w:bCs/>
+        </w:rPr>
+      </w:pPr>
+      <w:r>
+        <w:rPr>
+          <w:b/>
+          <w:bCs/>
+        </w:rPr>
+        <w:t>Weights</w:t>
+      </w:r>
+      <w:r>
+        <w:t>: 49 x 3 = 147 values</w:t>
+      </w:r>
+    </w:p>
+    <w:p>
+      <w:pPr>
+        <w:pStyle w:val="ListParagraph"/>
+        <w:numPr>
+          <w:ilvl w:val="0"/>
+          <w:numId w:val="21"/>
+        </w:numPr>
+        <w:rPr>
+          <w:b/>
+          <w:bCs/>
+        </w:rPr>
+      </w:pPr>
+      <w:r>
+        <w:rPr>
+          <w:b/>
+          <w:bCs/>
+        </w:rPr>
+        <w:t>Biases</w:t>
+      </w:r>
+      <w:r>
+        <w:t>: 3 values</w:t>
+      </w:r>
+    </w:p>
+    <w:p>
+      <w:pPr>
+        <w:pStyle w:val="ListParagraph"/>
+        <w:numPr>
+          <w:ilvl w:val="0"/>
+          <w:numId w:val="21"/>
+        </w:numPr>
+        <w:rPr>
+          <w:b/>
+          <w:bCs/>
+        </w:rPr>
+      </w:pPr>
+      <w:r>
+        <w:rPr>
+          <w:b/>
+          <w:bCs/>
+        </w:rPr>
+        <w:t>Total chromosome length</w:t>
+      </w:r>
+      <w:r>
+        <w:t>: 150</w:t>
+      </w:r>
+    </w:p>
+    <w:p>
+      <w:r>
+        <w:t>During</w:t>
+      </w:r>
+      <w:r>
+        <w:t xml:space="preserve"> each turn of the game, the percepts are flattened into a 49 element vector and multiplied by the weight matrix, then shifted by the biases. The action with the highest output score is then selected for the snakes next movement. This ensured that the behaviour is entirely chromosome-driven rather than hardcoded behaviour.</w:t>
+      </w:r>
+    </w:p>
+    <w:p>
+      <w:pPr>
+        <w:pStyle w:val="Heading3"/>
+      </w:pPr>
+      <w:r>
+        <w:t>Fitness Function</w:t>
+      </w:r>
+    </w:p>
+    <w:p>
+      <w:r>
+        <w:t xml:space="preserve">In order to take in as much information as possible from the game environment, I decided to expand the fitness function to also consider the snakes actions and behaviour. By adding a </w:t>
+      </w:r>
+      <w:r>
+        <w:lastRenderedPageBreak/>
+        <w:t>reward/penalty modifier to some of the snakes previous actions, I had hoped to sway populations away from undesirable behaviours.</w:t>
+      </w:r>
+    </w:p>
+    <w:p>
+      <w:r>
+        <w:t xml:space="preserve">This worked by determining the statistics of each snakes behaviour in the previous game, such as the amount of food eaten, enemies attacked, </w:t>
+      </w:r>
+    </w:p>
+    <w:p>
+      <w:pPr>
+        <w:pStyle w:val="Heading4"/>
+      </w:pPr>
+      <w:r>
+        <w:t>Profiles</w:t>
+      </w:r>
+    </w:p>
+    <w:p>
+      <w:r>
+        <w:t xml:space="preserve">To determine how these modifiers could affect snake behaviour I implemented some </w:t>
+      </w:r>
+      <w:r>
+        <w:rPr>
+          <w:b/>
+          <w:bCs/>
+        </w:rPr>
+        <w:t>snake</w:t>
+      </w:r>
+      <w:r>
+        <w:t xml:space="preserve"> </w:t>
+      </w:r>
+      <w:r>
+        <w:rPr>
+          <w:b/>
+          <w:bCs/>
+        </w:rPr>
+        <w:t>profiles</w:t>
+      </w:r>
+      <w:r>
+        <w:t>. These are simply predefined sets of values for the fitness evaluations for purposes of having different types of snakes to test with.</w:t>
+      </w:r>
+    </w:p>
+    <w:p>
+      <w:pPr>
+        <w:rPr>
+          <w:noProof/>
+        </w:rPr>
+        <w:sectPr>
+          <w:pgSz w:w="11906" w:h="16838"/>
+          <w:pgMar w:top="1440" w:right="1440" w:bottom="1440" w:left="1440" w:header="708" w:footer="708" w:gutter="0"/>
+          <w:cols w:space="708"/>
+          <w:docGrid w:linePitch="360"/>
+        </w:sectPr>
+      </w:pPr>
+    </w:p>
+    <w:p>
+      <w:pPr>
+        <w:rPr>
+          <w:i/>
+          <w:iCs/>
+          <w:sz w:val="20"/>
+          <w:szCs w:val="20"/>
+        </w:rPr>
+      </w:pPr>
+      <w:r>
+        <w:rPr>
+          <w:i/>
+          <w:iCs/>
+          <w:sz w:val="20"/>
+          <w:szCs w:val="20"/>
+        </w:rPr>
+        <w:t>Example of a</w:t>
+      </w:r>
+      <w:r>
+        <w:rPr>
+          <w:i/>
+          <w:iCs/>
+          <w:sz w:val="20"/>
+          <w:szCs w:val="20"/>
+        </w:rPr>
+        <w:t>n</w:t>
+      </w:r>
+      <w:r>
+        <w:rPr>
+          <w:i/>
+          <w:iCs/>
+          <w:sz w:val="20"/>
+          <w:szCs w:val="20"/>
+        </w:rPr>
+        <w:t xml:space="preserve"> “</w:t>
+      </w:r>
+      <w:r>
+        <w:rPr>
+          <w:i/>
+          <w:iCs/>
+          <w:sz w:val="20"/>
+          <w:szCs w:val="20"/>
+        </w:rPr>
+        <w:t>predator</w:t>
+      </w:r>
+      <w:r>
+        <w:rPr>
+          <w:i/>
+          <w:iCs/>
+          <w:sz w:val="20"/>
+          <w:szCs w:val="20"/>
+        </w:rPr>
+        <w:t>” snake.</w:t>
+      </w:r>
+    </w:p>
+    <w:p>
+      <w:r>
+        <w:drawing>
+          <wp:inline distT="0" distB="0" distL="0" distR="0" wp14:anchorId="09D8A1A7" wp14:editId="692D6045">
+            <wp:extent cx="2192289" cy="874644"/>
+            <wp:effectExtent l="0" t="0" r="0" b="1905"/>
+            <wp:docPr id="1288077043" name="Picture 1" descr="A screenshot of a computer screen&#10;&#10;AI-generated content may be incorrect."/>
+            <wp:cNvGraphicFramePr>
+              <a:graphicFrameLocks xmlns:a="http://schemas.openxmlformats.org/drawingml/2006/main" noChangeAspect="1"/>
+            </wp:cNvGraphicFramePr>
+            <a:graphic xmlns:a="http://schemas.openxmlformats.org/drawingml/2006/main">
+              <a:graphicData uri="http://schemas.openxmlformats.org/drawingml/2006/picture">
+                <pic:pic xmlns:pic="http://schemas.openxmlformats.org/drawingml/2006/picture">
+                  <pic:nvPicPr>
+                    <pic:cNvPr id="1288077043" name="Picture 1" descr="A screenshot of a computer screen&#10;&#10;AI-generated content may be incorrect."/>
+                    <pic:cNvPicPr/>
+                  </pic:nvPicPr>
+                  <pic:blipFill>
+                    <a:blip r:embed="rId5"/>
+                    <a:stretch>
+                      <a:fillRect/>
+                    </a:stretch>
+                  </pic:blipFill>
+                  <pic:spPr>
+                    <a:xfrm>
+                      <a:off x="0" y="0"/>
+                      <a:ext cx="2206061" cy="880139"/>
+                    </a:xfrm>
+                    <a:prstGeom prst="rect">
+                      <a:avLst/>
+                    </a:prstGeom>
+                  </pic:spPr>
+                </pic:pic>
+              </a:graphicData>
+            </a:graphic>
+          </wp:inline>
+        </w:drawing>
+      </w:r>
+      <w:r>
+        <w:rPr>
+          <w:noProof/>
+        </w:rPr>
+        <w:t xml:space="preserve"> </w:t>
+      </w:r>
+    </w:p>
+    <w:p>
+      <w:pPr>
+        <w:rPr>
+          <w:i/>
+          <w:iCs/>
+          <w:sz w:val="20"/>
+          <w:szCs w:val="20"/>
+        </w:rPr>
+      </w:pPr>
+      <w:r>
+        <w:rPr>
+          <w:i/>
+          <w:iCs/>
+          <w:sz w:val="20"/>
+          <w:szCs w:val="20"/>
+        </w:rPr>
+        <w:t>Example of a “pacifist” snake.</w:t>
+      </w:r>
+    </w:p>
+    <w:p>
+      <w:pPr>
+        <w:sectPr>
+          <w:type w:val="continuous"/>
+          <w:pgSz w:w="11906" w:h="16838"/>
+          <w:pgMar w:top="1440" w:right="1440" w:bottom="1440" w:left="1440" w:header="708" w:footer="708" w:gutter="0"/>
+          <w:cols w:num="2" w:space="708"/>
+          <w:docGrid w:linePitch="360"/>
+        </w:sectPr>
+      </w:pPr>
+      <w:r>
+        <w:drawing>
+          <wp:inline distT="0" distB="0" distL="0" distR="0" wp14:anchorId="3EA9E466" wp14:editId="16ABEE21">
+            <wp:extent cx="2329732" cy="875071"/>
+            <wp:effectExtent l="0" t="0" r="0" b="1270"/>
+            <wp:docPr id="1544091061" name="Picture 1" descr="A screen shot of a computer&#10;&#10;AI-generated content may be incorrect."/>
+            <wp:cNvGraphicFramePr>
+              <a:graphicFrameLocks xmlns:a="http://schemas.openxmlformats.org/drawingml/2006/main" noChangeAspect="1"/>
+            </wp:cNvGraphicFramePr>
+            <a:graphic xmlns:a="http://schemas.openxmlformats.org/drawingml/2006/main">
+              <a:graphicData uri="http://schemas.openxmlformats.org/drawingml/2006/picture">
+                <pic:pic xmlns:pic="http://schemas.openxmlformats.org/drawingml/2006/picture">
+                  <pic:nvPicPr>
+                    <pic:cNvPr id="1544091061" name="Picture 1" descr="A screen shot of a computer&#10;&#10;AI-generated content may be incorrect."/>
+                    <pic:cNvPicPr/>
+                  </pic:nvPicPr>
+                  <pic:blipFill>
+                    <a:blip r:embed="rId6"/>
+                    <a:stretch>
+                      <a:fillRect/>
+                    </a:stretch>
+                  </pic:blipFill>
+                  <pic:spPr>
+                    <a:xfrm>
+                      <a:off x="0" y="0"/>
+                      <a:ext cx="2352391" cy="883582"/>
+                    </a:xfrm>
+                    <a:prstGeom prst="rect">
+                      <a:avLst/>
+                    </a:prstGeom>
+                  </pic:spPr>
+                </pic:pic>
+              </a:graphicData>
+            </a:graphic>
+          </wp:inline>
+        </w:drawing>
+      </w:r>
+    </w:p>
+    <w:p>
+      <w:r>
+        <w:t xml:space="preserve">Each behaviour was penalised and rewarded accordingly, this </w:t>
+      </w:r>
+      <w:r>
+        <w:t xml:space="preserve">exhibited </w:t>
+      </w:r>
+      <w:r>
+        <w:t xml:space="preserve">some </w:t>
+      </w:r>
+      <w:r>
+        <w:t xml:space="preserve">emergent behaviour such as running towards or away </w:t>
+      </w:r>
+      <w:r>
+        <w:t xml:space="preserve">from </w:t>
+      </w:r>
+      <w:r>
+        <w:t>enemies depending on the snake profile selected.</w:t>
+      </w:r>
+      <w:r>
+        <w:t xml:space="preserve"> Though </w:t>
       </w:r>
       <w:proofErr w:type="spellStart"/>
       <w:r>
-        <w:t>percepts</w:t>
+        <w:t>its</w:t>
       </w:r>
       <w:proofErr w:type="spellEnd"/>
       <w:r>
-        <w:t xml:space="preserve"> (49 inputs) </w:t>
-      </w:r>
-      <w:r>
-        <w:t>-&gt;</w:t>
-      </w:r>
-      <w:r>
-        <w:t xml:space="preserve"> NN </w:t>
-      </w:r>
-      <w:r>
-        <w:t>-&gt;</w:t>
-      </w:r>
-      <w:r>
-        <w:t xml:space="preserve"> action (-1,0,1).</w:t>
-      </w:r>
-    </w:p>
-    <w:p>
-      <w:r>
-        <w:t xml:space="preserve">Relate it back to </w:t>
-      </w:r>
-      <w:r>
-        <w:t>assignment</w:t>
-      </w:r>
-      <w:r>
-        <w:t xml:space="preserve"> </w:t>
-      </w:r>
-      <w:proofErr w:type="spellStart"/>
-      <w:r>
-        <w:t>suitablility</w:t>
-      </w:r>
-      <w:proofErr w:type="spellEnd"/>
-      <w:r>
-        <w:t xml:space="preserve"> </w:t>
+        <w:t xml:space="preserve"> hard to demons</w:t>
       </w:r>
     </w:p>
     <w:p>
@@ -172,23 +860,17 @@
         <w:pStyle w:val="Heading3"/>
       </w:pPr>
       <w:r>
-        <w:t>Fitness Function</w:t>
-      </w:r>
-    </w:p>
-    <w:p>
-      <w:r>
-        <w:t>What’s being measured (mean size, food, enemy/friendly bites, survival time).</w:t>
-      </w:r>
-    </w:p>
-    <w:p>
-      <w:r>
-        <w:t>Explain the rationale for weights (e.g. size is baseline, but food = growth, biting teammate = penalty</w:t>
-      </w:r>
-      <w:r>
-        <w:t>, is there even a penalty?</w:t>
-      </w:r>
-      <w:r>
-        <w:t>).</w:t>
+        <w:t>Selection Method</w:t>
+      </w:r>
+    </w:p>
+    <w:p>
+      <w:r>
+        <w:t>Tournament selection explanation &amp; why (balance between exploration/exploitation).</w:t>
+      </w:r>
+    </w:p>
+    <w:p>
+      <w:r>
+        <w:t xml:space="preserve">The selection method </w:t>
       </w:r>
     </w:p>
     <w:p>
@@ -196,12 +878,17 @@
         <w:pStyle w:val="Heading3"/>
       </w:pPr>
       <w:r>
-        <w:t>Selection Method</w:t>
-      </w:r>
-    </w:p>
-    <w:p>
-      <w:r>
-        <w:t>Tournament selection explanation &amp; why (balance between exploration/exploitation).</w:t>
+        <w:t>Crossover</w:t>
+      </w:r>
+    </w:p>
+    <w:p>
+      <w:r>
+        <w:t>1-point crossover implementation.</w:t>
+      </w:r>
+    </w:p>
+    <w:p>
+      <w:r>
+        <w:t>Why a simple crossover was chosen (low complexity, clear DNA mixing).</w:t>
       </w:r>
     </w:p>
     <w:p>
@@ -209,17 +896,17 @@
         <w:pStyle w:val="Heading3"/>
       </w:pPr>
       <w:r>
-        <w:t>Crossover</w:t>
-      </w:r>
-    </w:p>
-    <w:p>
-      <w:r>
-        <w:t>1-point crossover implementation.</w:t>
-      </w:r>
-    </w:p>
-    <w:p>
-      <w:r>
-        <w:t>Why a simple crossover was chosen (low complexity, clear DNA mixing).</w:t>
+        <w:t>Mutation</w:t>
+      </w:r>
+    </w:p>
+    <w:p>
+      <w:r>
+        <w:t>Gaussian mutation details (probability, sigma).</w:t>
+      </w:r>
+    </w:p>
+    <w:p>
+      <w:r>
+        <w:t>How mutation rate affects exploration.</w:t>
       </w:r>
     </w:p>
     <w:p>
@@ -227,17 +914,12 @@
         <w:pStyle w:val="Heading3"/>
       </w:pPr>
       <w:r>
-        <w:t>Mutation</w:t>
-      </w:r>
-    </w:p>
-    <w:p>
-      <w:r>
-        <w:t>Gaussian mutation details (probability, sigma).</w:t>
-      </w:r>
-    </w:p>
-    <w:p>
-      <w:r>
-        <w:t>How mutation rate affects exploration.</w:t>
+        <w:t>Elitism</w:t>
+      </w:r>
+    </w:p>
+    <w:p>
+      <w:r>
+        <w:t>How many elites are carried forward and why.</w:t>
       </w:r>
     </w:p>
     <w:p>
@@ -245,19 +927,6 @@
         <w:pStyle w:val="Heading3"/>
       </w:pPr>
       <w:r>
-        <w:t>Elitism</w:t>
-      </w:r>
-    </w:p>
-    <w:p>
-      <w:r>
-        <w:t>How many elites are carried forward and why.</w:t>
-      </w:r>
-    </w:p>
-    <w:p>
-      <w:pPr>
-        <w:pStyle w:val="Heading3"/>
-      </w:pPr>
-      <w:r>
         <w:t>Training Schedule</w:t>
       </w:r>
     </w:p>
@@ -268,7 +937,6 @@
     </w:p>
     <w:p>
       <w:r>
-        <w:lastRenderedPageBreak/>
         <w:t>Number of generations planned.</w:t>
       </w:r>
     </w:p>
@@ -303,6 +971,7 @@
         <w:pStyle w:val="Heading3"/>
       </w:pPr>
       <w:r>
+        <w:lastRenderedPageBreak/>
         <w:t>Fitness Over Generations</w:t>
       </w:r>
     </w:p>
@@ -576,7 +1245,6 @@
           <w:b/>
           <w:bCs/>
         </w:rPr>
-        <w:lastRenderedPageBreak/>
         <w:t>Test 5 (aggressive vs enemy)</w:t>
       </w:r>
       <w:r>
@@ -595,13 +1263,7 @@
         <w:t>balanced skirmisher configuration</w:t>
       </w:r>
       <w:r>
-        <w:t xml:space="preserve"> as the final setup. This combination of GA parameters and fitness shaping provided the best mix of exploration and exploitation during </w:t>
-      </w:r>
-      <w:r>
-        <w:t>training and</w:t>
-      </w:r>
-      <w:r>
-        <w:t xml:space="preserve"> produced agents that consistently outperformed the random baseline with both higher fitness values and the strongest competitive scores.</w:t>
+        <w:t xml:space="preserve"> as the final setup. This combination of GA parameters and fitness shaping provided the best mix of exploration and exploitation during training and produced agents that consistently outperformed the random baseline with both higher fitness values and the strongest competitive scores.</w:t>
       </w:r>
     </w:p>
     <w:p>
@@ -611,6 +1273,7 @@
         </w:rPr>
       </w:pPr>
       <w:r>
+        <w:lastRenderedPageBreak/>
         <w:t>The outcome highlight</w:t>
       </w:r>
       <w:r>
@@ -909,15 +1572,7 @@
         <w:t xml:space="preserve"> or something, </w:t>
       </w:r>
       <w:r>
-        <w:t xml:space="preserve">a few snakes are randomly picked, and the best of them goes forward as a parent. I plan to illustrate this process with a simple diagram or description, showing how it ensures stronger snakes are more likely to pass on their </w:t>
-      </w:r>
-      <w:proofErr w:type="gramStart"/>
-      <w:r>
-        <w:t>traits</w:t>
-      </w:r>
-      <w:proofErr w:type="gramEnd"/>
-      <w:r>
-        <w:t xml:space="preserve"> but weaker snakes still have a chance.</w:t>
+        <w:t>a few snakes are randomly picked, and the best of them goes forward as a parent. I plan to illustrate this process with a simple diagram or description, showing how it ensures stronger snakes are more likely to pass on their traits but weaker snakes still have a chance.</w:t>
       </w:r>
     </w:p>
     <w:p>
@@ -1024,15 +1679,7 @@
         <w:spacing w:line="278" w:lineRule="auto"/>
       </w:pPr>
       <w:r>
-        <w:t xml:space="preserve">Elitism will be described as protecting the best </w:t>
-      </w:r>
-      <w:proofErr w:type="gramStart"/>
-      <w:r>
-        <w:t>individuals</w:t>
-      </w:r>
-      <w:proofErr w:type="gramEnd"/>
-      <w:r>
-        <w:t xml:space="preserve"> so they always survive into the next generation unchanged. I plan to show how a few top snakes are copied directly to the new population before breeding the rest, ensuring that good solutions are not lost due to </w:t>
+        <w:t xml:space="preserve">Elitism will be described as protecting the best individuals so they always survive into the next generation unchanged. I plan to show how a few top snakes are copied directly to the new population before breeding the rest, ensuring that good solutions are not lost due to </w:t>
       </w:r>
       <w:r>
         <w:lastRenderedPageBreak/>
@@ -1128,38 +1775,14 @@
       </w:r>
       <w:proofErr w:type="spellEnd"/>
       <w:r>
-        <w:t xml:space="preserve"> seemed less deterministic and more random (despite winning against the random agent after a training schedule of 200 against random). This seems to be due to two main things, the single layer perceptron not allowing for memory or forming rich patterns like “if enemy is approaching from </w:t>
-      </w:r>
-      <w:proofErr w:type="gramStart"/>
-      <w:r>
-        <w:t>ahead-left</w:t>
-      </w:r>
-      <w:proofErr w:type="gramEnd"/>
-      <w:r>
-        <w:t xml:space="preserve">, turn right </w:t>
-      </w:r>
-      <w:proofErr w:type="gramStart"/>
-      <w:r>
-        <w:t>twice..</w:t>
-      </w:r>
-      <w:proofErr w:type="gramEnd"/>
-      <w:r>
-        <w:t>”. only mapping the current 49 numbers to an action linearly.</w:t>
+        <w:t xml:space="preserve"> seemed less deterministic and more random (despite winning against the random agent after a training schedule of 200 against random). This seems to be due to two main things, the single layer perceptron not allowing for memory or forming rich patterns like “if enemy is approaching from ahead-left, turn right twice..”. only mapping the current 49 numbers to an action linearly.</w:t>
       </w:r>
       <w:r>
         <w:br/>
       </w:r>
       <w:r>
         <w:br/>
-        <w:t xml:space="preserve">and the second being due to the fitness only rewards “being big on average”. This doesn’t account for pressures to consistently chase food, avoid friendlies, or pick fights. Only to survive long enough that size drifts upward. </w:t>
-      </w:r>
-      <w:proofErr w:type="gramStart"/>
-      <w:r>
-        <w:t>So</w:t>
-      </w:r>
-      <w:proofErr w:type="gramEnd"/>
-      <w:r>
-        <w:t xml:space="preserve"> the easiest strategy is “wander without dying too fast”</w:t>
+        <w:t>and the second being due to the fitness only rewards “being big on average”. This doesn’t account for pressures to consistently chase food, avoid friendlies, or pick fights. Only to survive long enough that size drifts upward. So the easiest strategy is “wander without dying too fast”</w:t>
       </w:r>
     </w:p>
     <w:p>
@@ -1171,15 +1794,7 @@
         </w:numPr>
       </w:pPr>
       <w:r>
-        <w:t xml:space="preserve">Without a training schedule (running straight </w:t>
-      </w:r>
-      <w:proofErr w:type="gramStart"/>
-      <w:r>
-        <w:t>from the get go</w:t>
-      </w:r>
-      <w:proofErr w:type="gramEnd"/>
-      <w:r>
-        <w:t>) the snakes either spin in circles or chase straight lines, mimicking the random snakes. This is just due to the random chromosomes adding no real weights or biases, since no evolution has emerged, and therefore acting in random manners.</w:t>
+        <w:t>Without a training schedule (running straight from the get go) the snakes either spin in circles or chase straight lines, mimicking the random snakes. This is just due to the random chromosomes adding no real weights or biases, since no evolution has emerged, and therefore acting in random manners.</w:t>
       </w:r>
     </w:p>
     <w:p>
@@ -1252,15 +1867,7 @@
         </w:numPr>
       </w:pPr>
       <w:r>
-        <w:t xml:space="preserve">The </w:t>
-      </w:r>
-      <w:proofErr w:type="gramStart"/>
-      <w:r>
-        <w:t>amount</w:t>
-      </w:r>
-      <w:proofErr w:type="gramEnd"/>
-      <w:r>
-        <w:t xml:space="preserve"> of random behaviours is still annoying, with less than half doing something useful while the others just spin in circles or attack friendly snakes. This could be either due to the mutation factor, or the need to increase penalties/rewards</w:t>
+        <w:t>The amount of random behaviours is still annoying, with less than half doing something useful while the others just spin in circles or attack friendly snakes. This could be either due to the mutation factor, or the need to increase penalties/rewards</w:t>
       </w:r>
     </w:p>
     <w:p>
@@ -1298,6 +1905,7 @@
     </w:p>
     <w:p/>
     <w:sectPr>
+      <w:type w:val="continuous"/>
       <w:pgSz w:w="11906" w:h="16838"/>
       <w:pgMar w:top="1440" w:right="1440" w:bottom="1440" w:left="1440" w:header="708" w:footer="708" w:gutter="0"/>
       <w:cols w:space="708"/>
@@ -1964,6 +2572,118 @@
     </w:lvl>
   </w:abstractNum>
   <w:abstractNum w:abstractNumId="5" w15:restartNumberingAfterBreak="0">
+    <w:nsid w:val="2DB12236"/>
+    <w:multiLevelType w:val="hybridMultilevel"/>
+    <w:tmpl w:val="D8B078B8"/>
+    <w:lvl w:ilvl="0" w:tplc="5E045C0E">
+      <w:numFmt w:val="bullet"/>
+      <w:lvlText w:val=""/>
+      <w:lvlJc w:val="left"/>
+      <w:pPr>
+        <w:ind w:left="720" w:hanging="360"/>
+      </w:pPr>
+      <w:rPr>
+        <w:rFonts w:ascii="Symbol" w:eastAsiaTheme="minorEastAsia" w:hAnsi="Symbol" w:cstheme="minorBidi" w:hint="default"/>
+      </w:rPr>
+    </w:lvl>
+    <w:lvl w:ilvl="1" w:tplc="14090003" w:tentative="1">
+      <w:start w:val="1"/>
+      <w:numFmt w:val="bullet"/>
+      <w:lvlText w:val="o"/>
+      <w:lvlJc w:val="left"/>
+      <w:pPr>
+        <w:ind w:left="1440" w:hanging="360"/>
+      </w:pPr>
+      <w:rPr>
+        <w:rFonts w:ascii="Courier New" w:hAnsi="Courier New" w:cs="Courier New" w:hint="default"/>
+      </w:rPr>
+    </w:lvl>
+    <w:lvl w:ilvl="2" w:tplc="14090005" w:tentative="1">
+      <w:start w:val="1"/>
+      <w:numFmt w:val="bullet"/>
+      <w:lvlText w:val=""/>
+      <w:lvlJc w:val="left"/>
+      <w:pPr>
+        <w:ind w:left="2160" w:hanging="360"/>
+      </w:pPr>
+      <w:rPr>
+        <w:rFonts w:ascii="Wingdings" w:hAnsi="Wingdings" w:hint="default"/>
+      </w:rPr>
+    </w:lvl>
+    <w:lvl w:ilvl="3" w:tplc="14090001" w:tentative="1">
+      <w:start w:val="1"/>
+      <w:numFmt w:val="bullet"/>
+      <w:lvlText w:val=""/>
+      <w:lvlJc w:val="left"/>
+      <w:pPr>
+        <w:ind w:left="2880" w:hanging="360"/>
+      </w:pPr>
+      <w:rPr>
+        <w:rFonts w:ascii="Symbol" w:hAnsi="Symbol" w:hint="default"/>
+      </w:rPr>
+    </w:lvl>
+    <w:lvl w:ilvl="4" w:tplc="14090003" w:tentative="1">
+      <w:start w:val="1"/>
+      <w:numFmt w:val="bullet"/>
+      <w:lvlText w:val="o"/>
+      <w:lvlJc w:val="left"/>
+      <w:pPr>
+        <w:ind w:left="3600" w:hanging="360"/>
+      </w:pPr>
+      <w:rPr>
+        <w:rFonts w:ascii="Courier New" w:hAnsi="Courier New" w:cs="Courier New" w:hint="default"/>
+      </w:rPr>
+    </w:lvl>
+    <w:lvl w:ilvl="5" w:tplc="14090005" w:tentative="1">
+      <w:start w:val="1"/>
+      <w:numFmt w:val="bullet"/>
+      <w:lvlText w:val=""/>
+      <w:lvlJc w:val="left"/>
+      <w:pPr>
+        <w:ind w:left="4320" w:hanging="360"/>
+      </w:pPr>
+      <w:rPr>
+        <w:rFonts w:ascii="Wingdings" w:hAnsi="Wingdings" w:hint="default"/>
+      </w:rPr>
+    </w:lvl>
+    <w:lvl w:ilvl="6" w:tplc="14090001" w:tentative="1">
+      <w:start w:val="1"/>
+      <w:numFmt w:val="bullet"/>
+      <w:lvlText w:val=""/>
+      <w:lvlJc w:val="left"/>
+      <w:pPr>
+        <w:ind w:left="5040" w:hanging="360"/>
+      </w:pPr>
+      <w:rPr>
+        <w:rFonts w:ascii="Symbol" w:hAnsi="Symbol" w:hint="default"/>
+      </w:rPr>
+    </w:lvl>
+    <w:lvl w:ilvl="7" w:tplc="14090003" w:tentative="1">
+      <w:start w:val="1"/>
+      <w:numFmt w:val="bullet"/>
+      <w:lvlText w:val="o"/>
+      <w:lvlJc w:val="left"/>
+      <w:pPr>
+        <w:ind w:left="5760" w:hanging="360"/>
+      </w:pPr>
+      <w:rPr>
+        <w:rFonts w:ascii="Courier New" w:hAnsi="Courier New" w:cs="Courier New" w:hint="default"/>
+      </w:rPr>
+    </w:lvl>
+    <w:lvl w:ilvl="8" w:tplc="14090005" w:tentative="1">
+      <w:start w:val="1"/>
+      <w:numFmt w:val="bullet"/>
+      <w:lvlText w:val=""/>
+      <w:lvlJc w:val="left"/>
+      <w:pPr>
+        <w:ind w:left="6480" w:hanging="360"/>
+      </w:pPr>
+      <w:rPr>
+        <w:rFonts w:ascii="Wingdings" w:hAnsi="Wingdings" w:hint="default"/>
+      </w:rPr>
+    </w:lvl>
+  </w:abstractNum>
+  <w:abstractNum w:abstractNumId="6" w15:restartNumberingAfterBreak="0">
     <w:nsid w:val="3B125E3E"/>
     <w:multiLevelType w:val="multilevel"/>
     <w:tmpl w:val="82C441C8"/>
@@ -2112,7 +2832,7 @@
       </w:rPr>
     </w:lvl>
   </w:abstractNum>
-  <w:abstractNum w:abstractNumId="6" w15:restartNumberingAfterBreak="0">
+  <w:abstractNum w:abstractNumId="7" w15:restartNumberingAfterBreak="0">
     <w:nsid w:val="42920F27"/>
     <w:multiLevelType w:val="multilevel"/>
     <w:tmpl w:val="E49CD10A"/>
@@ -2261,7 +2981,7 @@
       </w:rPr>
     </w:lvl>
   </w:abstractNum>
-  <w:abstractNum w:abstractNumId="7" w15:restartNumberingAfterBreak="0">
+  <w:abstractNum w:abstractNumId="8" w15:restartNumberingAfterBreak="0">
     <w:nsid w:val="4A474D5A"/>
     <w:multiLevelType w:val="multilevel"/>
     <w:tmpl w:val="6824B26A"/>
@@ -2410,7 +3130,7 @@
       </w:rPr>
     </w:lvl>
   </w:abstractNum>
-  <w:abstractNum w:abstractNumId="8" w15:restartNumberingAfterBreak="0">
+  <w:abstractNum w:abstractNumId="9" w15:restartNumberingAfterBreak="0">
     <w:nsid w:val="4C0A661D"/>
     <w:multiLevelType w:val="multilevel"/>
     <w:tmpl w:val="63C28500"/>
@@ -2559,7 +3279,7 @@
       </w:rPr>
     </w:lvl>
   </w:abstractNum>
-  <w:abstractNum w:abstractNumId="9" w15:restartNumberingAfterBreak="0">
+  <w:abstractNum w:abstractNumId="10" w15:restartNumberingAfterBreak="0">
     <w:nsid w:val="72F273DD"/>
     <w:multiLevelType w:val="multilevel"/>
     <w:tmpl w:val="8932BF2E"/>
@@ -2708,7 +3428,7 @@
       </w:rPr>
     </w:lvl>
   </w:abstractNum>
-  <w:abstractNum w:abstractNumId="10" w15:restartNumberingAfterBreak="0">
+  <w:abstractNum w:abstractNumId="11" w15:restartNumberingAfterBreak="0">
     <w:nsid w:val="73F1429B"/>
     <w:multiLevelType w:val="multilevel"/>
     <w:tmpl w:val="E05A56FE"/>
@@ -2888,22 +3608,22 @@
     <w:abstractNumId w:val="1"/>
   </w:num>
   <w:num w:numId="11" w16cid:durableId="308562931">
-    <w:abstractNumId w:val="7"/>
+    <w:abstractNumId w:val="8"/>
   </w:num>
   <w:num w:numId="12" w16cid:durableId="1713188439">
-    <w:abstractNumId w:val="9"/>
+    <w:abstractNumId w:val="10"/>
   </w:num>
   <w:num w:numId="13" w16cid:durableId="1909725302">
-    <w:abstractNumId w:val="10"/>
+    <w:abstractNumId w:val="11"/>
   </w:num>
   <w:num w:numId="14" w16cid:durableId="913665329">
     <w:abstractNumId w:val="0"/>
   </w:num>
   <w:num w:numId="15" w16cid:durableId="1581214264">
-    <w:abstractNumId w:val="8"/>
+    <w:abstractNumId w:val="9"/>
   </w:num>
   <w:num w:numId="16" w16cid:durableId="94060618">
-    <w:abstractNumId w:val="5"/>
+    <w:abstractNumId w:val="6"/>
   </w:num>
   <w:num w:numId="17" w16cid:durableId="281885587">
     <w:abstractNumId w:val="2"/>
@@ -2915,7 +3635,10 @@
     <w:abstractNumId w:val="3"/>
   </w:num>
   <w:num w:numId="20" w16cid:durableId="1981423360">
-    <w:abstractNumId w:val="6"/>
+    <w:abstractNumId w:val="7"/>
+  </w:num>
+  <w:num w:numId="21" w16cid:durableId="1029642022">
+    <w:abstractNumId w:val="5"/>
   </w:num>
 </w:numbering>
 </file>
@@ -3571,6 +4294,7 @@
   <w:style w:type="character" w:default="1" w:styleId="DefaultParagraphFont">
     <w:name w:val="Default Paragraph Font"/>
     <w:uiPriority w:val="1"/>
+    <w:semiHidden/>
     <w:unhideWhenUsed/>
   </w:style>
   <w:style w:type="table" w:default="1" w:styleId="TableNormal">
@@ -4005,6 +4729,25 @@
       <w:lang w:eastAsia="en-NZ"/>
     </w:rPr>
   </w:style>
+  <w:style w:type="table" w:styleId="TableGrid">
+    <w:name w:val="Table Grid"/>
+    <w:basedOn w:val="TableNormal"/>
+    <w:uiPriority w:val="39"/>
+    <w:rsid w:val="009D77F9"/>
+    <w:pPr>
+      <w:spacing w:after="0" w:line="240" w:lineRule="auto"/>
+    </w:pPr>
+    <w:tblPr>
+      <w:tblBorders>
+        <w:top w:val="single" w:sz="4" w:space="0" w:color="auto"/>
+        <w:left w:val="single" w:sz="4" w:space="0" w:color="auto"/>
+        <w:bottom w:val="single" w:sz="4" w:space="0" w:color="auto"/>
+        <w:right w:val="single" w:sz="4" w:space="0" w:color="auto"/>
+        <w:insideH w:val="single" w:sz="4" w:space="0" w:color="auto"/>
+        <w:insideV w:val="single" w:sz="4" w:space="0" w:color="auto"/>
+      </w:tblBorders>
+    </w:tblPr>
+  </w:style>
 </w:styles>
 </file>
 

</xml_diff>